<commit_message>
Correccion Especificacion Casos de Usos version 10
Correccion Especificacion Casos de Usos version 10
</commit_message>
<xml_diff>
--- a/Documentacion1/09_Especificacion_de_casos_de_Uso/Especificación_de_Casos_de_Uso_V5.docx
+++ b/Documentacion1/09_Especificacion_de_casos_de_Uso/Especificación_de_Casos_de_Uso_V5.docx
@@ -191,8 +191,17 @@
           <w:sz w:val="36"/>
           <w:szCs w:val="36"/>
         </w:rPr>
-        <w:t xml:space="preserve"> Agosto</w:t>
+        <w:t xml:space="preserve"> </w:t>
       </w:r>
+      <w:proofErr w:type="gramStart"/>
+      <w:r>
+        <w:rPr>
+          <w:sz w:val="36"/>
+          <w:szCs w:val="36"/>
+        </w:rPr>
+        <w:t>Agosto</w:t>
+      </w:r>
+      <w:proofErr w:type="gramEnd"/>
       <w:r>
         <w:rPr>
           <w:sz w:val="36"/>
@@ -325,7 +334,23 @@
           <w:sz w:val="32"/>
           <w:szCs w:val="32"/>
         </w:rPr>
-        <w:t>Realizado por John Limones, Fernando Tipan &amp; Jonathan García</w:t>
+        <w:t xml:space="preserve">Realizado por John Limones, Fernando </w:t>
+      </w:r>
+      <w:proofErr w:type="spellStart"/>
+      <w:r>
+        <w:rPr>
+          <w:sz w:val="32"/>
+          <w:szCs w:val="32"/>
+        </w:rPr>
+        <w:t>Tipan</w:t>
+      </w:r>
+      <w:proofErr w:type="spellEnd"/>
+      <w:r>
+        <w:rPr>
+          <w:sz w:val="32"/>
+          <w:szCs w:val="32"/>
+        </w:rPr>
+        <w:t xml:space="preserve"> &amp; Jonathan García</w:t>
       </w:r>
     </w:p>
     <w:p>
@@ -553,7 +578,15 @@
               <w:jc w:val="center"/>
             </w:pPr>
             <w:r>
-              <w:t>John Limones, Jonathan García, Fernando Tipan.</w:t>
+              <w:t xml:space="preserve">John Limones, Jonathan García, Fernando </w:t>
+            </w:r>
+            <w:proofErr w:type="spellStart"/>
+            <w:r>
+              <w:t>Tipan</w:t>
+            </w:r>
+            <w:proofErr w:type="spellEnd"/>
+            <w:r>
+              <w:t>.</w:t>
             </w:r>
           </w:p>
         </w:tc>
@@ -611,7 +644,15 @@
               <w:jc w:val="center"/>
             </w:pPr>
             <w:r>
-              <w:t>John Limones, Jonathan García, Fernando Tipan.</w:t>
+              <w:t xml:space="preserve">John Limones, Jonathan García, Fernando </w:t>
+            </w:r>
+            <w:proofErr w:type="spellStart"/>
+            <w:r>
+              <w:t>Tipan</w:t>
+            </w:r>
+            <w:proofErr w:type="spellEnd"/>
+            <w:r>
+              <w:t>.</w:t>
             </w:r>
           </w:p>
         </w:tc>
@@ -668,7 +709,15 @@
               <w:jc w:val="center"/>
             </w:pPr>
             <w:r>
-              <w:t>John Limones, Jonathan García, Fernando Tipan.</w:t>
+              <w:t xml:space="preserve">John Limones, Jonathan García, Fernando </w:t>
+            </w:r>
+            <w:proofErr w:type="spellStart"/>
+            <w:r>
+              <w:t>Tipan</w:t>
+            </w:r>
+            <w:proofErr w:type="spellEnd"/>
+            <w:r>
+              <w:t>.</w:t>
             </w:r>
           </w:p>
         </w:tc>
@@ -734,7 +783,15 @@
               <w:jc w:val="center"/>
             </w:pPr>
             <w:r>
-              <w:t>John Limones, Jonathan García, Fernando Tipan.</w:t>
+              <w:t xml:space="preserve">John Limones, Jonathan García, Fernando </w:t>
+            </w:r>
+            <w:proofErr w:type="spellStart"/>
+            <w:r>
+              <w:t>Tipan</w:t>
+            </w:r>
+            <w:proofErr w:type="spellEnd"/>
+            <w:r>
+              <w:t>.</w:t>
             </w:r>
           </w:p>
         </w:tc>
@@ -800,7 +857,15 @@
               <w:jc w:val="center"/>
             </w:pPr>
             <w:r>
-              <w:t>John Limones, Jonathan García, Fernando Tipan.</w:t>
+              <w:t xml:space="preserve">John Limones, Jonathan García, Fernando </w:t>
+            </w:r>
+            <w:proofErr w:type="spellStart"/>
+            <w:r>
+              <w:t>Tipan</w:t>
+            </w:r>
+            <w:proofErr w:type="spellEnd"/>
+            <w:r>
+              <w:t>.</w:t>
             </w:r>
           </w:p>
         </w:tc>
@@ -1170,339 +1235,6 @@
               <w:tab w:val="right" w:leader="dot" w:pos="12000"/>
             </w:tabs>
             <w:spacing w:before="60"/>
-            <w:ind w:left="360"/>
-            <w:rPr>
-              <w:rFonts w:ascii="Arial" w:eastAsia="Arial" w:hAnsi="Arial" w:cs="Arial"/>
-              <w:color w:val="000000"/>
-              <w:sz w:val="22"/>
-              <w:szCs w:val="22"/>
-            </w:rPr>
-          </w:pPr>
-          <w:hyperlink w:anchor="_afi76jxp57h4">
-            <w:r>
-              <w:rPr>
-                <w:rFonts w:ascii="Arial" w:eastAsia="Arial" w:hAnsi="Arial" w:cs="Arial"/>
-                <w:color w:val="000000"/>
-                <w:sz w:val="22"/>
-                <w:szCs w:val="22"/>
-              </w:rPr>
-              <w:t>2.1 Descripción</w:t>
-            </w:r>
-            <w:r>
-              <w:rPr>
-                <w:rFonts w:ascii="Arial" w:eastAsia="Arial" w:hAnsi="Arial" w:cs="Arial"/>
-                <w:color w:val="000000"/>
-                <w:sz w:val="22"/>
-                <w:szCs w:val="22"/>
-              </w:rPr>
-              <w:tab/>
-              <w:t>5</w:t>
-            </w:r>
-          </w:hyperlink>
-        </w:p>
-        <w:p>
-          <w:pPr>
-            <w:widowControl w:val="0"/>
-            <w:tabs>
-              <w:tab w:val="right" w:leader="dot" w:pos="12000"/>
-            </w:tabs>
-            <w:spacing w:before="60"/>
-            <w:ind w:left="360"/>
-            <w:rPr>
-              <w:rFonts w:ascii="Arial" w:eastAsia="Arial" w:hAnsi="Arial" w:cs="Arial"/>
-              <w:color w:val="000000"/>
-              <w:sz w:val="22"/>
-              <w:szCs w:val="22"/>
-            </w:rPr>
-          </w:pPr>
-          <w:hyperlink w:anchor="_ioww3vci9qrk">
-            <w:r>
-              <w:rPr>
-                <w:rFonts w:ascii="Arial" w:eastAsia="Arial" w:hAnsi="Arial" w:cs="Arial"/>
-                <w:color w:val="000000"/>
-                <w:sz w:val="22"/>
-                <w:szCs w:val="22"/>
-              </w:rPr>
-              <w:t>2.2 Meta</w:t>
-            </w:r>
-            <w:r>
-              <w:rPr>
-                <w:rFonts w:ascii="Arial" w:eastAsia="Arial" w:hAnsi="Arial" w:cs="Arial"/>
-                <w:color w:val="000000"/>
-                <w:sz w:val="22"/>
-                <w:szCs w:val="22"/>
-              </w:rPr>
-              <w:tab/>
-              <w:t>5</w:t>
-            </w:r>
-          </w:hyperlink>
-        </w:p>
-        <w:p>
-          <w:pPr>
-            <w:widowControl w:val="0"/>
-            <w:tabs>
-              <w:tab w:val="right" w:leader="dot" w:pos="12000"/>
-            </w:tabs>
-            <w:spacing w:before="60"/>
-            <w:ind w:left="360"/>
-            <w:rPr>
-              <w:rFonts w:ascii="Arial" w:eastAsia="Arial" w:hAnsi="Arial" w:cs="Arial"/>
-              <w:color w:val="000000"/>
-              <w:sz w:val="22"/>
-              <w:szCs w:val="22"/>
-            </w:rPr>
-          </w:pPr>
-          <w:hyperlink w:anchor="_9id9vp5xy122">
-            <w:r>
-              <w:rPr>
-                <w:rFonts w:ascii="Arial" w:eastAsia="Arial" w:hAnsi="Arial" w:cs="Arial"/>
-                <w:color w:val="000000"/>
-                <w:sz w:val="22"/>
-                <w:szCs w:val="22"/>
-              </w:rPr>
-              <w:t>2.3 Actores</w:t>
-            </w:r>
-            <w:r>
-              <w:rPr>
-                <w:rFonts w:ascii="Arial" w:eastAsia="Arial" w:hAnsi="Arial" w:cs="Arial"/>
-                <w:color w:val="000000"/>
-                <w:sz w:val="22"/>
-                <w:szCs w:val="22"/>
-              </w:rPr>
-              <w:tab/>
-              <w:t>5</w:t>
-            </w:r>
-          </w:hyperlink>
-        </w:p>
-        <w:p>
-          <w:pPr>
-            <w:widowControl w:val="0"/>
-            <w:tabs>
-              <w:tab w:val="right" w:leader="dot" w:pos="12000"/>
-            </w:tabs>
-            <w:spacing w:before="60"/>
-            <w:ind w:left="360"/>
-            <w:rPr>
-              <w:rFonts w:ascii="Arial" w:eastAsia="Arial" w:hAnsi="Arial" w:cs="Arial"/>
-              <w:color w:val="000000"/>
-              <w:sz w:val="22"/>
-              <w:szCs w:val="22"/>
-            </w:rPr>
-          </w:pPr>
-          <w:hyperlink w:anchor="_p31c7bm51vxq">
-            <w:r>
-              <w:rPr>
-                <w:rFonts w:ascii="Arial" w:eastAsia="Arial" w:hAnsi="Arial" w:cs="Arial"/>
-                <w:color w:val="000000"/>
-                <w:sz w:val="22"/>
-                <w:szCs w:val="22"/>
-              </w:rPr>
-              <w:t>2.4 Flujo de eventos</w:t>
-            </w:r>
-            <w:r>
-              <w:rPr>
-                <w:rFonts w:ascii="Arial" w:eastAsia="Arial" w:hAnsi="Arial" w:cs="Arial"/>
-                <w:color w:val="000000"/>
-                <w:sz w:val="22"/>
-                <w:szCs w:val="22"/>
-              </w:rPr>
-              <w:tab/>
-              <w:t>5</w:t>
-            </w:r>
-          </w:hyperlink>
-        </w:p>
-        <w:p>
-          <w:pPr>
-            <w:widowControl w:val="0"/>
-            <w:tabs>
-              <w:tab w:val="right" w:leader="dot" w:pos="12000"/>
-            </w:tabs>
-            <w:spacing w:before="60"/>
-            <w:ind w:left="720"/>
-            <w:rPr>
-              <w:rFonts w:ascii="Arial" w:eastAsia="Arial" w:hAnsi="Arial" w:cs="Arial"/>
-              <w:color w:val="000000"/>
-              <w:sz w:val="22"/>
-              <w:szCs w:val="22"/>
-            </w:rPr>
-          </w:pPr>
-          <w:hyperlink w:anchor="_5mer1efzv3pr">
-            <w:r>
-              <w:rPr>
-                <w:rFonts w:ascii="Arial" w:eastAsia="Arial" w:hAnsi="Arial" w:cs="Arial"/>
-                <w:color w:val="000000"/>
-                <w:sz w:val="22"/>
-                <w:szCs w:val="22"/>
-              </w:rPr>
-              <w:t>2.4.1 Flujo básico</w:t>
-            </w:r>
-            <w:r>
-              <w:rPr>
-                <w:rFonts w:ascii="Arial" w:eastAsia="Arial" w:hAnsi="Arial" w:cs="Arial"/>
-                <w:color w:val="000000"/>
-                <w:sz w:val="22"/>
-                <w:szCs w:val="22"/>
-              </w:rPr>
-              <w:tab/>
-              <w:t>5</w:t>
-            </w:r>
-          </w:hyperlink>
-        </w:p>
-        <w:p>
-          <w:pPr>
-            <w:widowControl w:val="0"/>
-            <w:tabs>
-              <w:tab w:val="right" w:leader="dot" w:pos="12000"/>
-            </w:tabs>
-            <w:spacing w:before="60"/>
-            <w:ind w:left="720"/>
-            <w:rPr>
-              <w:rFonts w:ascii="Arial" w:eastAsia="Arial" w:hAnsi="Arial" w:cs="Arial"/>
-              <w:color w:val="000000"/>
-              <w:sz w:val="22"/>
-              <w:szCs w:val="22"/>
-            </w:rPr>
-          </w:pPr>
-          <w:hyperlink w:anchor="_3r7qn1xq02da">
-            <w:r>
-              <w:rPr>
-                <w:rFonts w:ascii="Arial" w:eastAsia="Arial" w:hAnsi="Arial" w:cs="Arial"/>
-                <w:color w:val="000000"/>
-                <w:sz w:val="22"/>
-                <w:szCs w:val="22"/>
-              </w:rPr>
-              <w:t>2.4.2 Flujo alternativo</w:t>
-            </w:r>
-            <w:r>
-              <w:rPr>
-                <w:rFonts w:ascii="Arial" w:eastAsia="Arial" w:hAnsi="Arial" w:cs="Arial"/>
-                <w:color w:val="000000"/>
-                <w:sz w:val="22"/>
-                <w:szCs w:val="22"/>
-              </w:rPr>
-              <w:tab/>
-              <w:t>5</w:t>
-            </w:r>
-          </w:hyperlink>
-        </w:p>
-        <w:p>
-          <w:pPr>
-            <w:widowControl w:val="0"/>
-            <w:tabs>
-              <w:tab w:val="right" w:leader="dot" w:pos="12000"/>
-            </w:tabs>
-            <w:spacing w:before="60"/>
-            <w:ind w:left="360"/>
-            <w:rPr>
-              <w:rFonts w:ascii="Arial" w:eastAsia="Arial" w:hAnsi="Arial" w:cs="Arial"/>
-              <w:color w:val="000000"/>
-              <w:sz w:val="22"/>
-              <w:szCs w:val="22"/>
-            </w:rPr>
-          </w:pPr>
-          <w:hyperlink w:anchor="_fmlkku8485dw">
-            <w:r>
-              <w:rPr>
-                <w:rFonts w:ascii="Arial" w:eastAsia="Arial" w:hAnsi="Arial" w:cs="Arial"/>
-                <w:color w:val="000000"/>
-                <w:sz w:val="22"/>
-                <w:szCs w:val="22"/>
-              </w:rPr>
-              <w:t>2.5 Precondiciones</w:t>
-            </w:r>
-            <w:r>
-              <w:rPr>
-                <w:rFonts w:ascii="Arial" w:eastAsia="Arial" w:hAnsi="Arial" w:cs="Arial"/>
-                <w:color w:val="000000"/>
-                <w:sz w:val="22"/>
-                <w:szCs w:val="22"/>
-              </w:rPr>
-              <w:tab/>
-              <w:t>5</w:t>
-            </w:r>
-          </w:hyperlink>
-        </w:p>
-        <w:p>
-          <w:pPr>
-            <w:widowControl w:val="0"/>
-            <w:tabs>
-              <w:tab w:val="right" w:leader="dot" w:pos="12000"/>
-            </w:tabs>
-            <w:spacing w:before="60"/>
-            <w:ind w:left="360"/>
-            <w:rPr>
-              <w:rFonts w:ascii="Arial" w:eastAsia="Arial" w:hAnsi="Arial" w:cs="Arial"/>
-              <w:color w:val="000000"/>
-              <w:sz w:val="22"/>
-              <w:szCs w:val="22"/>
-            </w:rPr>
-          </w:pPr>
-          <w:hyperlink w:anchor="_io8yz5koy8ls">
-            <w:r>
-              <w:rPr>
-                <w:rFonts w:ascii="Arial" w:eastAsia="Arial" w:hAnsi="Arial" w:cs="Arial"/>
-                <w:color w:val="000000"/>
-                <w:sz w:val="22"/>
-                <w:szCs w:val="22"/>
-              </w:rPr>
-              <w:t>2.6 Condición de éxito</w:t>
-            </w:r>
-            <w:r>
-              <w:rPr>
-                <w:rFonts w:ascii="Arial" w:eastAsia="Arial" w:hAnsi="Arial" w:cs="Arial"/>
-                <w:color w:val="000000"/>
-                <w:sz w:val="22"/>
-                <w:szCs w:val="22"/>
-              </w:rPr>
-              <w:tab/>
-              <w:t>5</w:t>
-            </w:r>
-          </w:hyperlink>
-        </w:p>
-        <w:p>
-          <w:pPr>
-            <w:widowControl w:val="0"/>
-            <w:tabs>
-              <w:tab w:val="right" w:leader="dot" w:pos="12000"/>
-            </w:tabs>
-            <w:spacing w:before="60"/>
-            <w:ind w:left="360"/>
-            <w:rPr>
-              <w:rFonts w:ascii="Arial" w:eastAsia="Arial" w:hAnsi="Arial" w:cs="Arial"/>
-              <w:color w:val="000000"/>
-              <w:sz w:val="22"/>
-              <w:szCs w:val="22"/>
-            </w:rPr>
-          </w:pPr>
-          <w:hyperlink w:anchor="_4d25zl4g2xlf">
-            <w:r>
-              <w:rPr>
-                <w:rFonts w:ascii="Arial" w:eastAsia="Arial" w:hAnsi="Arial" w:cs="Arial"/>
-                <w:color w:val="000000"/>
-                <w:sz w:val="22"/>
-                <w:szCs w:val="22"/>
-              </w:rPr>
-              <w:t>2.7 condición de fallo</w:t>
-            </w:r>
-            <w:r>
-              <w:rPr>
-                <w:rFonts w:ascii="Arial" w:eastAsia="Arial" w:hAnsi="Arial" w:cs="Arial"/>
-                <w:color w:val="000000"/>
-                <w:sz w:val="22"/>
-                <w:szCs w:val="22"/>
-              </w:rPr>
-              <w:tab/>
-              <w:t>5</w:t>
-            </w:r>
-          </w:hyperlink>
-        </w:p>
-        <w:p>
-          <w:pPr>
-            <w:widowControl w:val="0"/>
-            <w:tabs>
-              <w:tab w:val="right" w:leader="dot" w:pos="12000"/>
-            </w:tabs>
-            <w:spacing w:before="60"/>
             <w:rPr>
               <w:rFonts w:ascii="Arial" w:eastAsia="Arial" w:hAnsi="Arial" w:cs="Arial"/>
               <w:b/>
@@ -1660,6 +1392,76 @@
     <w:p>
       <w:pPr>
         <w:jc w:val="center"/>
+      </w:pPr>
+    </w:p>
+    <w:p>
+      <w:pPr>
+        <w:rPr>
+          <w:b/>
+        </w:rPr>
+      </w:pPr>
+    </w:p>
+    <w:p>
+      <w:pPr>
+        <w:rPr>
+          <w:b/>
+        </w:rPr>
+      </w:pPr>
+    </w:p>
+    <w:p>
+      <w:pPr>
+        <w:rPr>
+          <w:b/>
+        </w:rPr>
+      </w:pPr>
+    </w:p>
+    <w:p>
+      <w:pPr>
+        <w:rPr>
+          <w:b/>
+        </w:rPr>
+      </w:pPr>
+    </w:p>
+    <w:p>
+      <w:pPr>
+        <w:rPr>
+          <w:b/>
+        </w:rPr>
+      </w:pPr>
+    </w:p>
+    <w:p>
+      <w:pPr>
+        <w:rPr>
+          <w:b/>
+        </w:rPr>
+      </w:pPr>
+    </w:p>
+    <w:p>
+      <w:pPr>
+        <w:rPr>
+          <w:b/>
+        </w:rPr>
+      </w:pPr>
+    </w:p>
+    <w:p>
+      <w:pPr>
+        <w:rPr>
+          <w:b/>
+        </w:rPr>
+      </w:pPr>
+    </w:p>
+    <w:p>
+      <w:pPr>
+        <w:rPr>
+          <w:b/>
+        </w:rPr>
+      </w:pPr>
+    </w:p>
+    <w:p>
+      <w:pPr>
+        <w:rPr>
+          <w:b/>
+        </w:rPr>
       </w:pPr>
     </w:p>
     <w:p>
@@ -1940,7 +1742,15 @@
               <w:jc w:val="center"/>
             </w:pPr>
             <w:r>
-              <w:t>John Limones, Jonathan García, Fernando Tipan.</w:t>
+              <w:t xml:space="preserve">John Limones, Jonathan García, Fernando </w:t>
+            </w:r>
+            <w:proofErr w:type="spellStart"/>
+            <w:r>
+              <w:t>Tipan</w:t>
+            </w:r>
+            <w:proofErr w:type="spellEnd"/>
+            <w:r>
+              <w:t>.</w:t>
             </w:r>
           </w:p>
         </w:tc>
@@ -2229,7 +2039,15 @@
               <w:jc w:val="center"/>
             </w:pPr>
             <w:r>
-              <w:t>John Limones, Jonathan García, Fernando Tipan.</w:t>
+              <w:t xml:space="preserve">John Limones, Jonathan García, Fernando </w:t>
+            </w:r>
+            <w:proofErr w:type="spellStart"/>
+            <w:r>
+              <w:t>Tipan</w:t>
+            </w:r>
+            <w:proofErr w:type="spellEnd"/>
+            <w:r>
+              <w:t>.</w:t>
             </w:r>
           </w:p>
         </w:tc>
@@ -4772,13 +4590,23 @@
                 <w:bCs/>
               </w:rPr>
             </w:pPr>
+            <w:proofErr w:type="spellStart"/>
             <w:r>
               <w:rPr>
                 <w:rFonts w:eastAsia="Cambria"/>
                 <w:b/>
                 <w:bCs/>
               </w:rPr>
-              <w:t>Presentacion fallida</w:t>
+              <w:t>Presentacion</w:t>
+            </w:r>
+            <w:proofErr w:type="spellEnd"/>
+            <w:r>
+              <w:rPr>
+                <w:rFonts w:eastAsia="Cambria"/>
+                <w:b/>
+                <w:bCs/>
+              </w:rPr>
+              <w:t xml:space="preserve"> fallida</w:t>
             </w:r>
           </w:p>
           <w:p>
@@ -4793,7 +4621,21 @@
               <w:rPr>
                 <w:rFonts w:eastAsia="Cambria"/>
               </w:rPr>
-              <w:t>1. El sistema al momento de hacer click en las imágenes o videos no se desplegará la presentación de los productos seleccionados y vuelve al paso 2 del flujo normal.</w:t>
+              <w:t xml:space="preserve">1. El sistema al momento de hacer </w:t>
+            </w:r>
+            <w:proofErr w:type="spellStart"/>
+            <w:r>
+              <w:rPr>
+                <w:rFonts w:eastAsia="Cambria"/>
+              </w:rPr>
+              <w:t>click</w:t>
+            </w:r>
+            <w:proofErr w:type="spellEnd"/>
+            <w:r>
+              <w:rPr>
+                <w:rFonts w:eastAsia="Cambria"/>
+              </w:rPr>
+              <w:t xml:space="preserve"> en las imágenes o videos no se desplegará la presentación de los productos seleccionados y vuelve al paso 2 del flujo normal.</w:t>
             </w:r>
             <w:bookmarkEnd w:id="10"/>
           </w:p>
@@ -5165,8 +5007,13 @@
       <w:bookmarkStart w:id="11" w:name="_273l6u3584g0" w:colFirst="0" w:colLast="0"/>
       <w:bookmarkEnd w:id="11"/>
       <w:r>
-        <w:t>Especificación de caso de uso: Comunicación vía Web/WhastsApp</w:t>
+        <w:t>Especificación de caso de uso: Comunicación vía Web/</w:t>
       </w:r>
+      <w:proofErr w:type="spellStart"/>
+      <w:r>
+        <w:t>WhastsApp</w:t>
+      </w:r>
+      <w:proofErr w:type="spellEnd"/>
     </w:p>
     <w:tbl>
       <w:tblPr>
@@ -6069,7 +5916,21 @@
               <w:rPr>
                 <w:rFonts w:eastAsia="Cambria"/>
               </w:rPr>
-              <w:t>El comprador hace click en enviar el mensaje por WhatsApp.</w:t>
+              <w:t xml:space="preserve">El comprador hace </w:t>
+            </w:r>
+            <w:proofErr w:type="spellStart"/>
+            <w:r>
+              <w:rPr>
+                <w:rFonts w:eastAsia="Cambria"/>
+              </w:rPr>
+              <w:t>click</w:t>
+            </w:r>
+            <w:proofErr w:type="spellEnd"/>
+            <w:r>
+              <w:rPr>
+                <w:rFonts w:eastAsia="Cambria"/>
+              </w:rPr>
+              <w:t xml:space="preserve"> en enviar el mensaje por WhatsApp.</w:t>
             </w:r>
           </w:p>
         </w:tc>
@@ -6675,7 +6536,15 @@
               <w:t xml:space="preserve">5. El sistema muestra el mensaje </w:t>
             </w:r>
             <w:r>
-              <w:t>"El correo electrónico debe contener "@" y ".com".</w:t>
+              <w:t>"El correo electrónico debe contener "@" y ".</w:t>
+            </w:r>
+            <w:proofErr w:type="spellStart"/>
+            <w:r>
+              <w:t>com</w:t>
+            </w:r>
+            <w:proofErr w:type="spellEnd"/>
+            <w:r>
+              <w:t>".</w:t>
             </w:r>
           </w:p>
           <w:p>
@@ -9638,7 +9507,15 @@
               <w:t xml:space="preserve">5. El sistema muestra el mensaje </w:t>
             </w:r>
             <w:r>
-              <w:t>"El correo electrónico debe contener "@" y ".com".</w:t>
+              <w:t>"El correo electrónico debe contener "@" y ".</w:t>
+            </w:r>
+            <w:proofErr w:type="spellStart"/>
+            <w:r>
+              <w:t>com</w:t>
+            </w:r>
+            <w:proofErr w:type="spellEnd"/>
+            <w:r>
+              <w:t>".</w:t>
             </w:r>
           </w:p>
           <w:p>

</xml_diff>

<commit_message>
Actualizacion Especificacion de C.U
Actualizacion Especificacion de C.U
</commit_message>
<xml_diff>
--- a/Documentacion1/09_Especificacion_de_casos_de_Uso/Especificación_de_Casos_de_Uso_V5.docx
+++ b/Documentacion1/09_Especificacion_de_casos_de_Uso/Especificación_de_Casos_de_Uso_V5.docx
@@ -191,17 +191,8 @@
           <w:sz w:val="36"/>
           <w:szCs w:val="36"/>
         </w:rPr>
-        <w:t xml:space="preserve"> </w:t>
+        <w:t xml:space="preserve"> Agosto</w:t>
       </w:r>
-      <w:proofErr w:type="gramStart"/>
-      <w:r>
-        <w:rPr>
-          <w:sz w:val="36"/>
-          <w:szCs w:val="36"/>
-        </w:rPr>
-        <w:t>Agosto</w:t>
-      </w:r>
-      <w:proofErr w:type="gramEnd"/>
       <w:r>
         <w:rPr>
           <w:sz w:val="36"/>
@@ -334,23 +325,7 @@
           <w:sz w:val="32"/>
           <w:szCs w:val="32"/>
         </w:rPr>
-        <w:t xml:space="preserve">Realizado por John Limones, Fernando </w:t>
-      </w:r>
-      <w:proofErr w:type="spellStart"/>
-      <w:r>
-        <w:rPr>
-          <w:sz w:val="32"/>
-          <w:szCs w:val="32"/>
-        </w:rPr>
-        <w:t>Tipan</w:t>
-      </w:r>
-      <w:proofErr w:type="spellEnd"/>
-      <w:r>
-        <w:rPr>
-          <w:sz w:val="32"/>
-          <w:szCs w:val="32"/>
-        </w:rPr>
-        <w:t xml:space="preserve"> &amp; Jonathan García</w:t>
+        <w:t>Realizado por John Limones, Fernando Tipan &amp; Jonathan García</w:t>
       </w:r>
     </w:p>
     <w:p>
@@ -578,15 +553,7 @@
               <w:jc w:val="center"/>
             </w:pPr>
             <w:r>
-              <w:t xml:space="preserve">John Limones, Jonathan García, Fernando </w:t>
-            </w:r>
-            <w:proofErr w:type="spellStart"/>
-            <w:r>
-              <w:t>Tipan</w:t>
-            </w:r>
-            <w:proofErr w:type="spellEnd"/>
-            <w:r>
-              <w:t>.</w:t>
+              <w:t>John Limones, Jonathan García, Fernando Tipan.</w:t>
             </w:r>
           </w:p>
         </w:tc>
@@ -644,15 +611,7 @@
               <w:jc w:val="center"/>
             </w:pPr>
             <w:r>
-              <w:t xml:space="preserve">John Limones, Jonathan García, Fernando </w:t>
-            </w:r>
-            <w:proofErr w:type="spellStart"/>
-            <w:r>
-              <w:t>Tipan</w:t>
-            </w:r>
-            <w:proofErr w:type="spellEnd"/>
-            <w:r>
-              <w:t>.</w:t>
+              <w:t>John Limones, Jonathan García, Fernando Tipan.</w:t>
             </w:r>
           </w:p>
         </w:tc>
@@ -709,15 +668,7 @@
               <w:jc w:val="center"/>
             </w:pPr>
             <w:r>
-              <w:t xml:space="preserve">John Limones, Jonathan García, Fernando </w:t>
-            </w:r>
-            <w:proofErr w:type="spellStart"/>
-            <w:r>
-              <w:t>Tipan</w:t>
-            </w:r>
-            <w:proofErr w:type="spellEnd"/>
-            <w:r>
-              <w:t>.</w:t>
+              <w:t>John Limones, Jonathan García, Fernando Tipan.</w:t>
             </w:r>
           </w:p>
         </w:tc>
@@ -783,15 +734,7 @@
               <w:jc w:val="center"/>
             </w:pPr>
             <w:r>
-              <w:t xml:space="preserve">John Limones, Jonathan García, Fernando </w:t>
-            </w:r>
-            <w:proofErr w:type="spellStart"/>
-            <w:r>
-              <w:t>Tipan</w:t>
-            </w:r>
-            <w:proofErr w:type="spellEnd"/>
-            <w:r>
-              <w:t>.</w:t>
+              <w:t>John Limones, Jonathan García, Fernando Tipan.</w:t>
             </w:r>
           </w:p>
         </w:tc>
@@ -857,15 +800,7 @@
               <w:jc w:val="center"/>
             </w:pPr>
             <w:r>
-              <w:t xml:space="preserve">John Limones, Jonathan García, Fernando </w:t>
-            </w:r>
-            <w:proofErr w:type="spellStart"/>
-            <w:r>
-              <w:t>Tipan</w:t>
-            </w:r>
-            <w:proofErr w:type="spellEnd"/>
-            <w:r>
-              <w:t>.</w:t>
+              <w:t>John Limones, Jonathan García, Fernando Tipan.</w:t>
             </w:r>
           </w:p>
         </w:tc>
@@ -1742,15 +1677,7 @@
               <w:jc w:val="center"/>
             </w:pPr>
             <w:r>
-              <w:t xml:space="preserve">John Limones, Jonathan García, Fernando </w:t>
-            </w:r>
-            <w:proofErr w:type="spellStart"/>
-            <w:r>
-              <w:t>Tipan</w:t>
-            </w:r>
-            <w:proofErr w:type="spellEnd"/>
-            <w:r>
-              <w:t>.</w:t>
+              <w:t>John Limones, Jonathan García, Fernando Tipan.</w:t>
             </w:r>
           </w:p>
         </w:tc>
@@ -2039,15 +1966,7 @@
               <w:jc w:val="center"/>
             </w:pPr>
             <w:r>
-              <w:t xml:space="preserve">John Limones, Jonathan García, Fernando </w:t>
-            </w:r>
-            <w:proofErr w:type="spellStart"/>
-            <w:r>
-              <w:t>Tipan</w:t>
-            </w:r>
-            <w:proofErr w:type="spellEnd"/>
-            <w:r>
-              <w:t>.</w:t>
+              <w:t>John Limones, Jonathan García, Fernando Tipan.</w:t>
             </w:r>
           </w:p>
         </w:tc>
@@ -2826,7 +2745,7 @@
       </w:tr>
       <w:tr>
         <w:trPr>
-          <w:trHeight w:val="237"/>
+          <w:trHeight w:val="20"/>
         </w:trPr>
         <w:tc>
           <w:tcPr>
@@ -2849,7 +2768,7 @@
               <w:rPr>
                 <w:b/>
               </w:rPr>
-              <w:t>Objetivos asociados</w:t>
+              <w:t>Actor</w:t>
             </w:r>
           </w:p>
         </w:tc>
@@ -2867,106 +2786,10 @@
           </w:tcPr>
           <w:p>
             <w:r>
-              <w:t>OBJ-03</w:t>
-            </w:r>
-          </w:p>
-        </w:tc>
-      </w:tr>
-      <w:tr>
-        <w:trPr>
-          <w:trHeight w:val="173"/>
-        </w:trPr>
-        <w:tc>
-          <w:tcPr>
-            <w:tcW w:w="2580" w:type="dxa"/>
-            <w:shd w:val="clear" w:color="auto" w:fill="auto"/>
-            <w:tcMar>
-              <w:top w:w="100" w:type="dxa"/>
-              <w:left w:w="100" w:type="dxa"/>
-              <w:bottom w:w="100" w:type="dxa"/>
-              <w:right w:w="100" w:type="dxa"/>
-            </w:tcMar>
-          </w:tcPr>
-          <w:p>
-            <w:pPr>
-              <w:rPr>
-                <w:b/>
-              </w:rPr>
-            </w:pPr>
-            <w:r>
-              <w:rPr>
-                <w:b/>
-              </w:rPr>
-              <w:t>Requisitos asociados</w:t>
-            </w:r>
-          </w:p>
-        </w:tc>
-        <w:tc>
-          <w:tcPr>
-            <w:tcW w:w="6210" w:type="dxa"/>
-            <w:gridSpan w:val="2"/>
-            <w:shd w:val="clear" w:color="auto" w:fill="auto"/>
-            <w:tcMar>
-              <w:top w:w="100" w:type="dxa"/>
-              <w:left w:w="100" w:type="dxa"/>
-              <w:bottom w:w="100" w:type="dxa"/>
-              <w:right w:w="100" w:type="dxa"/>
-            </w:tcMar>
-          </w:tcPr>
-          <w:p>
-            <w:r>
-              <w:t>IRQ-03</w:t>
-            </w:r>
-          </w:p>
-        </w:tc>
-      </w:tr>
-      <w:tr>
-        <w:trPr>
-          <w:trHeight w:val="20"/>
-        </w:trPr>
-        <w:tc>
-          <w:tcPr>
-            <w:tcW w:w="2580" w:type="dxa"/>
-            <w:shd w:val="clear" w:color="auto" w:fill="auto"/>
-            <w:tcMar>
-              <w:top w:w="100" w:type="dxa"/>
-              <w:left w:w="100" w:type="dxa"/>
-              <w:bottom w:w="100" w:type="dxa"/>
-              <w:right w:w="100" w:type="dxa"/>
-            </w:tcMar>
-          </w:tcPr>
-          <w:p>
-            <w:pPr>
-              <w:rPr>
-                <w:b/>
-              </w:rPr>
-            </w:pPr>
-            <w:r>
-              <w:rPr>
-                <w:b/>
-              </w:rPr>
-              <w:t>Actor</w:t>
-            </w:r>
-          </w:p>
-        </w:tc>
-        <w:tc>
-          <w:tcPr>
-            <w:tcW w:w="6210" w:type="dxa"/>
-            <w:gridSpan w:val="2"/>
-            <w:shd w:val="clear" w:color="auto" w:fill="auto"/>
-            <w:tcMar>
-              <w:top w:w="100" w:type="dxa"/>
-              <w:left w:w="100" w:type="dxa"/>
-              <w:bottom w:w="100" w:type="dxa"/>
-              <w:right w:w="100" w:type="dxa"/>
-            </w:tcMar>
-          </w:tcPr>
-          <w:p>
-            <w:r>
-              <w:rPr>
-                <w:rFonts w:eastAsia="Cambria"/>
-              </w:rPr>
-              <w:t>Propietario, Comprador</w:t>
+              <w:rPr>
+                <w:rFonts w:eastAsia="Cambria"/>
+              </w:rPr>
+              <w:t>Comprador</w:t>
             </w:r>
           </w:p>
         </w:tc>
@@ -3014,10 +2837,61 @@
           </w:tcPr>
           <w:p>
             <w:r>
-              <w:rPr>
-                <w:rFonts w:eastAsia="Cambria"/>
-              </w:rPr>
-              <w:t>La página brinda un apartado donde se puede visualizar información sobre la empresa.</w:t>
+              <w:t>El comprador puede visualizar la misión</w:t>
+            </w:r>
+            <w:r>
+              <w:t xml:space="preserve"> y</w:t>
+            </w:r>
+            <w:r>
+              <w:t xml:space="preserve"> visión sobre la empresa.</w:t>
+            </w:r>
+          </w:p>
+        </w:tc>
+      </w:tr>
+      <w:tr>
+        <w:trPr>
+          <w:trHeight w:val="440"/>
+        </w:trPr>
+        <w:tc>
+          <w:tcPr>
+            <w:tcW w:w="2580" w:type="dxa"/>
+            <w:shd w:val="clear" w:color="auto" w:fill="auto"/>
+            <w:tcMar>
+              <w:top w:w="100" w:type="dxa"/>
+              <w:left w:w="100" w:type="dxa"/>
+              <w:bottom w:w="100" w:type="dxa"/>
+              <w:right w:w="100" w:type="dxa"/>
+            </w:tcMar>
+          </w:tcPr>
+          <w:p>
+            <w:pPr>
+              <w:rPr>
+                <w:b/>
+              </w:rPr>
+            </w:pPr>
+            <w:r>
+              <w:rPr>
+                <w:b/>
+              </w:rPr>
+              <w:t>Meta</w:t>
+            </w:r>
+          </w:p>
+        </w:tc>
+        <w:tc>
+          <w:tcPr>
+            <w:tcW w:w="6210" w:type="dxa"/>
+            <w:gridSpan w:val="2"/>
+            <w:shd w:val="clear" w:color="auto" w:fill="auto"/>
+            <w:tcMar>
+              <w:top w:w="100" w:type="dxa"/>
+              <w:left w:w="100" w:type="dxa"/>
+              <w:bottom w:w="100" w:type="dxa"/>
+              <w:right w:w="100" w:type="dxa"/>
+            </w:tcMar>
+          </w:tcPr>
+          <w:p>
+            <w:r>
+              <w:t>Informar al comprador sobre la filosofía, objetivos y datos relevantes de la empresa para construir una imagen sólida y confiable.</w:t>
             </w:r>
           </w:p>
         </w:tc>
@@ -3459,10 +3333,7 @@
           </w:tcPr>
           <w:p>
             <w:r>
-              <w:rPr>
-                <w:rFonts w:eastAsia="Cambria"/>
-              </w:rPr>
-              <w:t>Haber ingresado a la página web.</w:t>
+              <w:t>El comprador debe tener acceso a Internet y estar en la página web.</w:t>
             </w:r>
           </w:p>
         </w:tc>
@@ -3623,6 +3494,121 @@
           </w:p>
         </w:tc>
       </w:tr>
+      <w:tr>
+        <w:trPr>
+          <w:trHeight w:val="440"/>
+        </w:trPr>
+        <w:tc>
+          <w:tcPr>
+            <w:tcW w:w="2580" w:type="dxa"/>
+            <w:shd w:val="clear" w:color="auto" w:fill="auto"/>
+            <w:tcMar>
+              <w:top w:w="100" w:type="dxa"/>
+              <w:left w:w="100" w:type="dxa"/>
+              <w:bottom w:w="100" w:type="dxa"/>
+              <w:right w:w="100" w:type="dxa"/>
+            </w:tcMar>
+          </w:tcPr>
+          <w:p>
+            <w:pPr>
+              <w:pBdr>
+                <w:top w:val="nil"/>
+                <w:left w:val="nil"/>
+                <w:bottom w:val="nil"/>
+                <w:right w:val="nil"/>
+                <w:between w:val="nil"/>
+              </w:pBdr>
+              <w:rPr>
+                <w:b/>
+              </w:rPr>
+            </w:pPr>
+            <w:r>
+              <w:rPr>
+                <w:b/>
+              </w:rPr>
+              <w:t>Condición de éxito</w:t>
+            </w:r>
+          </w:p>
+        </w:tc>
+        <w:tc>
+          <w:tcPr>
+            <w:tcW w:w="6210" w:type="dxa"/>
+            <w:gridSpan w:val="2"/>
+            <w:shd w:val="clear" w:color="auto" w:fill="auto"/>
+            <w:tcMar>
+              <w:top w:w="100" w:type="dxa"/>
+              <w:left w:w="100" w:type="dxa"/>
+              <w:bottom w:w="100" w:type="dxa"/>
+              <w:right w:w="100" w:type="dxa"/>
+            </w:tcMar>
+          </w:tcPr>
+          <w:p>
+            <w:r>
+              <w:t>El comprador puede visualizar la misión</w:t>
+            </w:r>
+            <w:r>
+              <w:t xml:space="preserve"> y </w:t>
+            </w:r>
+            <w:r>
+              <w:t>visión general de la empresa.</w:t>
+            </w:r>
+          </w:p>
+        </w:tc>
+      </w:tr>
+      <w:tr>
+        <w:trPr>
+          <w:trHeight w:val="440"/>
+        </w:trPr>
+        <w:tc>
+          <w:tcPr>
+            <w:tcW w:w="2580" w:type="dxa"/>
+            <w:shd w:val="clear" w:color="auto" w:fill="auto"/>
+            <w:tcMar>
+              <w:top w:w="100" w:type="dxa"/>
+              <w:left w:w="100" w:type="dxa"/>
+              <w:bottom w:w="100" w:type="dxa"/>
+              <w:right w:w="100" w:type="dxa"/>
+            </w:tcMar>
+          </w:tcPr>
+          <w:p>
+            <w:pPr>
+              <w:rPr>
+                <w:b/>
+              </w:rPr>
+            </w:pPr>
+            <w:r>
+              <w:rPr>
+                <w:b/>
+              </w:rPr>
+              <w:t>C</w:t>
+            </w:r>
+            <w:r>
+              <w:rPr>
+                <w:b/>
+              </w:rPr>
+              <w:t>ondición de fallo</w:t>
+            </w:r>
+          </w:p>
+        </w:tc>
+        <w:tc>
+          <w:tcPr>
+            <w:tcW w:w="6210" w:type="dxa"/>
+            <w:gridSpan w:val="2"/>
+            <w:shd w:val="clear" w:color="auto" w:fill="auto"/>
+            <w:tcMar>
+              <w:top w:w="100" w:type="dxa"/>
+              <w:left w:w="100" w:type="dxa"/>
+              <w:bottom w:w="100" w:type="dxa"/>
+              <w:right w:w="100" w:type="dxa"/>
+            </w:tcMar>
+          </w:tcPr>
+          <w:p>
+            <w:r>
+              <w:t>El sistema no muestra correctamente la información general o muestra un mensaje de error indicando que no hay contenido disponible.</w:t>
+            </w:r>
+          </w:p>
+        </w:tc>
+      </w:tr>
     </w:tbl>
     <w:p/>
     <w:p>
@@ -3635,7 +3621,6 @@
         <w:rPr>
           <w:noProof/>
         </w:rPr>
-        <w:lastRenderedPageBreak/>
         <w:drawing>
           <wp:inline distT="0" distB="0" distL="0" distR="0" wp14:anchorId="5A49DC25" wp14:editId="077E2A4E">
             <wp:extent cx="5612130" cy="2559050"/>
@@ -3787,7 +3772,7 @@
               <w:rPr>
                 <w:b/>
               </w:rPr>
-              <w:t>Objetivos asociados</w:t>
+              <w:t>Actor</w:t>
             </w:r>
           </w:p>
         </w:tc>
@@ -3805,7 +3790,10 @@
           </w:tcPr>
           <w:p>
             <w:r>
-              <w:t>OBJ-05</w:t>
+              <w:rPr>
+                <w:rFonts w:eastAsia="Cambria"/>
+              </w:rPr>
+              <w:t>Comprador</w:t>
             </w:r>
           </w:p>
         </w:tc>
@@ -3835,7 +3823,7 @@
               <w:rPr>
                 <w:b/>
               </w:rPr>
-              <w:t>Requisitos asociados</w:t>
+              <w:t>Descripción</w:t>
             </w:r>
           </w:p>
         </w:tc>
@@ -3853,7 +3841,7 @@
           </w:tcPr>
           <w:p>
             <w:r>
-              <w:t>IRQ-04</w:t>
+              <w:t>El usuario puede visualizar una galería de imágenes y videos que muestran los diferentes procesos de producción de los productos piscícolas.</w:t>
             </w:r>
           </w:p>
         </w:tc>
@@ -3883,7 +3871,7 @@
               <w:rPr>
                 <w:b/>
               </w:rPr>
-              <w:t>Actor</w:t>
+              <w:t>Meta</w:t>
             </w:r>
           </w:p>
         </w:tc>
@@ -3901,61 +3889,7 @@
           </w:tcPr>
           <w:p>
             <w:r>
-              <w:rPr>
-                <w:rFonts w:eastAsia="Cambria"/>
-              </w:rPr>
-              <w:t>Comprador</w:t>
-            </w:r>
-          </w:p>
-        </w:tc>
-      </w:tr>
-      <w:tr>
-        <w:trPr>
-          <w:trHeight w:val="440"/>
-        </w:trPr>
-        <w:tc>
-          <w:tcPr>
-            <w:tcW w:w="2580" w:type="dxa"/>
-            <w:shd w:val="clear" w:color="auto" w:fill="auto"/>
-            <w:tcMar>
-              <w:top w:w="100" w:type="dxa"/>
-              <w:left w:w="100" w:type="dxa"/>
-              <w:bottom w:w="100" w:type="dxa"/>
-              <w:right w:w="100" w:type="dxa"/>
-            </w:tcMar>
-          </w:tcPr>
-          <w:p>
-            <w:pPr>
-              <w:rPr>
-                <w:b/>
-              </w:rPr>
-            </w:pPr>
-            <w:r>
-              <w:rPr>
-                <w:b/>
-              </w:rPr>
-              <w:t>Descripción</w:t>
-            </w:r>
-          </w:p>
-        </w:tc>
-        <w:tc>
-          <w:tcPr>
-            <w:tcW w:w="6210" w:type="dxa"/>
-            <w:gridSpan w:val="2"/>
-            <w:shd w:val="clear" w:color="auto" w:fill="auto"/>
-            <w:tcMar>
-              <w:top w:w="100" w:type="dxa"/>
-              <w:left w:w="100" w:type="dxa"/>
-              <w:bottom w:w="100" w:type="dxa"/>
-              <w:right w:w="100" w:type="dxa"/>
-            </w:tcMar>
-          </w:tcPr>
-          <w:p>
-            <w:r>
-              <w:rPr>
-                <w:rFonts w:eastAsia="Cambria"/>
-              </w:rPr>
-              <w:t>Se puede visualizar imágenes de los procesos de producción de cada sección donde se tiene peceras.</w:t>
+              <w:t>Proveer información visual sobre los procesos de producción para generar confianza y transparencia en los métodos utilizados por la empresa.</w:t>
             </w:r>
           </w:p>
         </w:tc>
@@ -4590,16 +4524,14 @@
                 <w:bCs/>
               </w:rPr>
             </w:pPr>
-            <w:proofErr w:type="spellStart"/>
             <w:r>
               <w:rPr>
                 <w:rFonts w:eastAsia="Cambria"/>
                 <w:b/>
                 <w:bCs/>
               </w:rPr>
-              <w:t>Presentacion</w:t>
-            </w:r>
-            <w:proofErr w:type="spellEnd"/>
+              <w:t>Presentación</w:t>
+            </w:r>
             <w:r>
               <w:rPr>
                 <w:rFonts w:eastAsia="Cambria"/>
@@ -4621,21 +4553,7 @@
               <w:rPr>
                 <w:rFonts w:eastAsia="Cambria"/>
               </w:rPr>
-              <w:t xml:space="preserve">1. El sistema al momento de hacer </w:t>
-            </w:r>
-            <w:proofErr w:type="spellStart"/>
-            <w:r>
-              <w:rPr>
-                <w:rFonts w:eastAsia="Cambria"/>
-              </w:rPr>
-              <w:t>click</w:t>
-            </w:r>
-            <w:proofErr w:type="spellEnd"/>
-            <w:r>
-              <w:rPr>
-                <w:rFonts w:eastAsia="Cambria"/>
-              </w:rPr>
-              <w:t xml:space="preserve"> en las imágenes o videos no se desplegará la presentación de los productos seleccionados y vuelve al paso 2 del flujo normal.</w:t>
+              <w:t>1. El sistema al momento de hacer click en las imágenes o videos no se desplegará la presentación de los productos seleccionados y vuelve al paso 2 del flujo normal.</w:t>
             </w:r>
             <w:bookmarkEnd w:id="10"/>
           </w:p>
@@ -4784,10 +4702,7 @@
           </w:tcPr>
           <w:p>
             <w:r>
-              <w:rPr>
-                <w:rFonts w:eastAsia="Cambria"/>
-              </w:rPr>
-              <w:t>El comprador debe haber ingresado a la página web.</w:t>
+              <w:t>El comprador debe tener acceso a Internet y estar en la página web.</w:t>
             </w:r>
           </w:p>
         </w:tc>
@@ -4948,6 +4863,122 @@
           </w:p>
         </w:tc>
       </w:tr>
+      <w:tr>
+        <w:trPr>
+          <w:trHeight w:val="440"/>
+        </w:trPr>
+        <w:tc>
+          <w:tcPr>
+            <w:tcW w:w="2580" w:type="dxa"/>
+            <w:shd w:val="clear" w:color="auto" w:fill="auto"/>
+            <w:tcMar>
+              <w:top w:w="100" w:type="dxa"/>
+              <w:left w:w="100" w:type="dxa"/>
+              <w:bottom w:w="100" w:type="dxa"/>
+              <w:right w:w="100" w:type="dxa"/>
+            </w:tcMar>
+          </w:tcPr>
+          <w:p>
+            <w:pPr>
+              <w:rPr>
+                <w:b/>
+              </w:rPr>
+            </w:pPr>
+            <w:r>
+              <w:rPr>
+                <w:b/>
+              </w:rPr>
+              <w:t>Condición de éxito</w:t>
+            </w:r>
+          </w:p>
+          <w:p>
+            <w:pPr>
+              <w:rPr>
+                <w:b/>
+              </w:rPr>
+            </w:pPr>
+          </w:p>
+        </w:tc>
+        <w:tc>
+          <w:tcPr>
+            <w:tcW w:w="6210" w:type="dxa"/>
+            <w:gridSpan w:val="2"/>
+            <w:shd w:val="clear" w:color="auto" w:fill="auto"/>
+            <w:tcMar>
+              <w:top w:w="100" w:type="dxa"/>
+              <w:left w:w="100" w:type="dxa"/>
+              <w:bottom w:w="100" w:type="dxa"/>
+              <w:right w:w="100" w:type="dxa"/>
+            </w:tcMar>
+          </w:tcPr>
+          <w:p>
+            <w:r>
+              <w:t>El comprador puede visualizar sin problemas las imágenes y videos de los procesos de producción.</w:t>
+            </w:r>
+          </w:p>
+        </w:tc>
+      </w:tr>
+      <w:tr>
+        <w:trPr>
+          <w:trHeight w:val="440"/>
+        </w:trPr>
+        <w:tc>
+          <w:tcPr>
+            <w:tcW w:w="2580" w:type="dxa"/>
+            <w:shd w:val="clear" w:color="auto" w:fill="auto"/>
+            <w:tcMar>
+              <w:top w:w="100" w:type="dxa"/>
+              <w:left w:w="100" w:type="dxa"/>
+              <w:bottom w:w="100" w:type="dxa"/>
+              <w:right w:w="100" w:type="dxa"/>
+            </w:tcMar>
+          </w:tcPr>
+          <w:p>
+            <w:pPr>
+              <w:pBdr>
+                <w:top w:val="nil"/>
+                <w:left w:val="nil"/>
+                <w:bottom w:val="nil"/>
+                <w:right w:val="nil"/>
+                <w:between w:val="nil"/>
+              </w:pBdr>
+              <w:rPr>
+                <w:b/>
+              </w:rPr>
+            </w:pPr>
+            <w:r>
+              <w:rPr>
+                <w:b/>
+              </w:rPr>
+              <w:t>C</w:t>
+            </w:r>
+            <w:r>
+              <w:rPr>
+                <w:b/>
+              </w:rPr>
+              <w:t>ondición de fallo</w:t>
+            </w:r>
+          </w:p>
+        </w:tc>
+        <w:tc>
+          <w:tcPr>
+            <w:tcW w:w="6210" w:type="dxa"/>
+            <w:gridSpan w:val="2"/>
+            <w:shd w:val="clear" w:color="auto" w:fill="auto"/>
+            <w:tcMar>
+              <w:top w:w="100" w:type="dxa"/>
+              <w:left w:w="100" w:type="dxa"/>
+              <w:bottom w:w="100" w:type="dxa"/>
+              <w:right w:w="100" w:type="dxa"/>
+            </w:tcMar>
+          </w:tcPr>
+          <w:p>
+            <w:r>
+              <w:t>El sistema no carga correctamente las imágenes o videos, o muestra un mensaje de error indicando que no hay contenido disponible.</w:t>
+            </w:r>
+          </w:p>
+        </w:tc>
+      </w:tr>
     </w:tbl>
     <w:p/>
     <w:p>
@@ -4955,7 +4986,6 @@
         <w:rPr>
           <w:noProof/>
         </w:rPr>
-        <w:lastRenderedPageBreak/>
         <w:drawing>
           <wp:inline distT="0" distB="0" distL="0" distR="0" wp14:anchorId="491A31C1" wp14:editId="42D89044">
             <wp:extent cx="5612130" cy="2601595"/>
@@ -5007,13 +5037,8 @@
       <w:bookmarkStart w:id="11" w:name="_273l6u3584g0" w:colFirst="0" w:colLast="0"/>
       <w:bookmarkEnd w:id="11"/>
       <w:r>
-        <w:t>Especificación de caso de uso: Comunicación vía Web/</w:t>
+        <w:t>Especificación de caso de uso: Comunicación vía Web/WhastsApp</w:t>
       </w:r>
-      <w:proofErr w:type="spellStart"/>
-      <w:r>
-        <w:t>WhastsApp</w:t>
-      </w:r>
-      <w:proofErr w:type="spellEnd"/>
     </w:p>
     <w:tbl>
       <w:tblPr>
@@ -5126,7 +5151,7 @@
               <w:rPr>
                 <w:b/>
               </w:rPr>
-              <w:t>Objetivos asociados</w:t>
+              <w:t>Actor</w:t>
             </w:r>
           </w:p>
         </w:tc>
@@ -5134,6 +5159,31 @@
           <w:tcPr>
             <w:tcW w:w="6210" w:type="dxa"/>
             <w:gridSpan w:val="2"/>
+            <w:shd w:val="clear" w:color="auto" w:fill="auto"/>
+            <w:tcMar>
+              <w:top w:w="100" w:type="dxa"/>
+              <w:left w:w="100" w:type="dxa"/>
+              <w:bottom w:w="100" w:type="dxa"/>
+              <w:right w:w="100" w:type="dxa"/>
+            </w:tcMar>
+          </w:tcPr>
+          <w:p>
+            <w:r>
+              <w:rPr>
+                <w:rFonts w:eastAsia="Cambria"/>
+              </w:rPr>
+              <w:t>Comprador</w:t>
+            </w:r>
+          </w:p>
+        </w:tc>
+      </w:tr>
+      <w:tr>
+        <w:trPr>
+          <w:trHeight w:val="234"/>
+        </w:trPr>
+        <w:tc>
+          <w:tcPr>
+            <w:tcW w:w="2580" w:type="dxa"/>
             <w:shd w:val="clear" w:color="auto" w:fill="auto"/>
             <w:tcMar>
               <w:top w:w="100" w:type="dxa"/>
@@ -5151,16 +5201,40 @@
                 <w:right w:val="nil"/>
                 <w:between w:val="nil"/>
               </w:pBdr>
-            </w:pPr>
-            <w:r>
-              <w:t>OBJ-04</w:t>
+              <w:rPr>
+                <w:b/>
+              </w:rPr>
+            </w:pPr>
+            <w:r>
+              <w:rPr>
+                <w:b/>
+              </w:rPr>
+              <w:t>Descripción</w:t>
+            </w:r>
+          </w:p>
+        </w:tc>
+        <w:tc>
+          <w:tcPr>
+            <w:tcW w:w="6210" w:type="dxa"/>
+            <w:gridSpan w:val="2"/>
+            <w:shd w:val="clear" w:color="auto" w:fill="auto"/>
+            <w:tcMar>
+              <w:top w:w="100" w:type="dxa"/>
+              <w:left w:w="100" w:type="dxa"/>
+              <w:bottom w:w="100" w:type="dxa"/>
+              <w:right w:w="100" w:type="dxa"/>
+            </w:tcMar>
+          </w:tcPr>
+          <w:p>
+            <w:r>
+              <w:t>El comprador puede comunicarse con el propietario a través de un formulario en la página web o mediante un enlace directo a WhatsApp.</w:t>
             </w:r>
           </w:p>
         </w:tc>
       </w:tr>
       <w:tr>
         <w:trPr>
-          <w:trHeight w:val="92"/>
+          <w:trHeight w:val="234"/>
         </w:trPr>
         <w:tc>
           <w:tcPr>
@@ -5190,7 +5264,7 @@
               <w:rPr>
                 <w:b/>
               </w:rPr>
-              <w:t>Requisitos asociados</w:t>
+              <w:t>Meta</w:t>
             </w:r>
           </w:p>
         </w:tc>
@@ -5198,6 +5272,28 @@
           <w:tcPr>
             <w:tcW w:w="6210" w:type="dxa"/>
             <w:gridSpan w:val="2"/>
+            <w:shd w:val="clear" w:color="auto" w:fill="auto"/>
+            <w:tcMar>
+              <w:top w:w="100" w:type="dxa"/>
+              <w:left w:w="100" w:type="dxa"/>
+              <w:bottom w:w="100" w:type="dxa"/>
+              <w:right w:w="100" w:type="dxa"/>
+            </w:tcMar>
+          </w:tcPr>
+          <w:p>
+            <w:r>
+              <w:t>Facilitar la comunicación directa entre el comprador y el propietario para consultas, pedidos o cualquier tipo de información.</w:t>
+            </w:r>
+          </w:p>
+        </w:tc>
+      </w:tr>
+      <w:tr>
+        <w:trPr>
+          <w:trHeight w:val="74"/>
+        </w:trPr>
+        <w:tc>
+          <w:tcPr>
+            <w:tcW w:w="2580" w:type="dxa"/>
             <w:shd w:val="clear" w:color="auto" w:fill="auto"/>
             <w:tcMar>
               <w:top w:w="100" w:type="dxa"/>
@@ -5215,46 +5311,15 @@
                 <w:right w:val="nil"/>
                 <w:between w:val="nil"/>
               </w:pBdr>
-            </w:pPr>
-            <w:r>
-              <w:t>IRQ-02</w:t>
-            </w:r>
-          </w:p>
-        </w:tc>
-      </w:tr>
-      <w:tr>
-        <w:trPr>
-          <w:trHeight w:val="28"/>
-        </w:trPr>
-        <w:tc>
-          <w:tcPr>
-            <w:tcW w:w="2580" w:type="dxa"/>
-            <w:shd w:val="clear" w:color="auto" w:fill="auto"/>
-            <w:tcMar>
-              <w:top w:w="100" w:type="dxa"/>
-              <w:left w:w="100" w:type="dxa"/>
-              <w:bottom w:w="100" w:type="dxa"/>
-              <w:right w:w="100" w:type="dxa"/>
-            </w:tcMar>
-          </w:tcPr>
-          <w:p>
-            <w:pPr>
-              <w:pBdr>
-                <w:top w:val="nil"/>
-                <w:left w:val="nil"/>
-                <w:bottom w:val="nil"/>
-                <w:right w:val="nil"/>
-                <w:between w:val="nil"/>
-              </w:pBdr>
-              <w:rPr>
-                <w:b/>
-              </w:rPr>
-            </w:pPr>
-            <w:r>
-              <w:rPr>
-                <w:b/>
-              </w:rPr>
-              <w:t>Actor</w:t>
+              <w:rPr>
+                <w:b/>
+              </w:rPr>
+            </w:pPr>
+            <w:r>
+              <w:rPr>
+                <w:b/>
+              </w:rPr>
+              <w:t>Precondición</w:t>
             </w:r>
           </w:p>
         </w:tc>
@@ -5272,126 +5337,7 @@
           </w:tcPr>
           <w:p>
             <w:r>
-              <w:rPr>
-                <w:rFonts w:eastAsia="Cambria"/>
-              </w:rPr>
-              <w:t>Propietario, Comprador</w:t>
-            </w:r>
-          </w:p>
-        </w:tc>
-      </w:tr>
-      <w:tr>
-        <w:trPr>
-          <w:trHeight w:val="234"/>
-        </w:trPr>
-        <w:tc>
-          <w:tcPr>
-            <w:tcW w:w="2580" w:type="dxa"/>
-            <w:shd w:val="clear" w:color="auto" w:fill="auto"/>
-            <w:tcMar>
-              <w:top w:w="100" w:type="dxa"/>
-              <w:left w:w="100" w:type="dxa"/>
-              <w:bottom w:w="100" w:type="dxa"/>
-              <w:right w:w="100" w:type="dxa"/>
-            </w:tcMar>
-          </w:tcPr>
-          <w:p>
-            <w:pPr>
-              <w:pBdr>
-                <w:top w:val="nil"/>
-                <w:left w:val="nil"/>
-                <w:bottom w:val="nil"/>
-                <w:right w:val="nil"/>
-                <w:between w:val="nil"/>
-              </w:pBdr>
-              <w:rPr>
-                <w:b/>
-              </w:rPr>
-            </w:pPr>
-            <w:r>
-              <w:rPr>
-                <w:b/>
-              </w:rPr>
-              <w:t>Descripción</w:t>
-            </w:r>
-          </w:p>
-        </w:tc>
-        <w:tc>
-          <w:tcPr>
-            <w:tcW w:w="6210" w:type="dxa"/>
-            <w:gridSpan w:val="2"/>
-            <w:shd w:val="clear" w:color="auto" w:fill="auto"/>
-            <w:tcMar>
-              <w:top w:w="100" w:type="dxa"/>
-              <w:left w:w="100" w:type="dxa"/>
-              <w:bottom w:w="100" w:type="dxa"/>
-              <w:right w:w="100" w:type="dxa"/>
-            </w:tcMar>
-          </w:tcPr>
-          <w:p>
-            <w:r>
-              <w:rPr>
-                <w:rFonts w:eastAsia="Cambria"/>
-              </w:rPr>
-              <w:t>El comprador podrá establecer comunicación con el vendedor (Propietario).</w:t>
-            </w:r>
-          </w:p>
-        </w:tc>
-      </w:tr>
-      <w:tr>
-        <w:trPr>
-          <w:trHeight w:val="74"/>
-        </w:trPr>
-        <w:tc>
-          <w:tcPr>
-            <w:tcW w:w="2580" w:type="dxa"/>
-            <w:shd w:val="clear" w:color="auto" w:fill="auto"/>
-            <w:tcMar>
-              <w:top w:w="100" w:type="dxa"/>
-              <w:left w:w="100" w:type="dxa"/>
-              <w:bottom w:w="100" w:type="dxa"/>
-              <w:right w:w="100" w:type="dxa"/>
-            </w:tcMar>
-          </w:tcPr>
-          <w:p>
-            <w:pPr>
-              <w:pBdr>
-                <w:top w:val="nil"/>
-                <w:left w:val="nil"/>
-                <w:bottom w:val="nil"/>
-                <w:right w:val="nil"/>
-                <w:between w:val="nil"/>
-              </w:pBdr>
-              <w:rPr>
-                <w:b/>
-              </w:rPr>
-            </w:pPr>
-            <w:r>
-              <w:rPr>
-                <w:b/>
-              </w:rPr>
-              <w:t>Precondición</w:t>
-            </w:r>
-          </w:p>
-        </w:tc>
-        <w:tc>
-          <w:tcPr>
-            <w:tcW w:w="6210" w:type="dxa"/>
-            <w:gridSpan w:val="2"/>
-            <w:shd w:val="clear" w:color="auto" w:fill="auto"/>
-            <w:tcMar>
-              <w:top w:w="100" w:type="dxa"/>
-              <w:left w:w="100" w:type="dxa"/>
-              <w:bottom w:w="100" w:type="dxa"/>
-              <w:right w:w="100" w:type="dxa"/>
-            </w:tcMar>
-          </w:tcPr>
-          <w:p>
-            <w:r>
-              <w:rPr>
-                <w:rFonts w:eastAsia="Cambria"/>
-              </w:rPr>
-              <w:t>El comprador navegará en la página web del propietario.</w:t>
+              <w:t>El comprador debe tener acceso a Internet y estar en la página web. Para WhatsApp, el comprador debe tener la aplicación de WhatsApp instalada.</w:t>
             </w:r>
           </w:p>
         </w:tc>
@@ -5916,21 +5862,7 @@
               <w:rPr>
                 <w:rFonts w:eastAsia="Cambria"/>
               </w:rPr>
-              <w:t xml:space="preserve">El comprador hace </w:t>
-            </w:r>
-            <w:proofErr w:type="spellStart"/>
-            <w:r>
-              <w:rPr>
-                <w:rFonts w:eastAsia="Cambria"/>
-              </w:rPr>
-              <w:t>click</w:t>
-            </w:r>
-            <w:proofErr w:type="spellEnd"/>
-            <w:r>
-              <w:rPr>
-                <w:rFonts w:eastAsia="Cambria"/>
-              </w:rPr>
-              <w:t xml:space="preserve"> en enviar el mensaje por WhatsApp.</w:t>
+              <w:t>El comprador hace click en enviar el mensaje por WhatsApp.</w:t>
             </w:r>
           </w:p>
         </w:tc>
@@ -6536,15 +6468,7 @@
               <w:t xml:space="preserve">5. El sistema muestra el mensaje </w:t>
             </w:r>
             <w:r>
-              <w:t>"El correo electrónico debe contener "@" y ".</w:t>
-            </w:r>
-            <w:proofErr w:type="spellStart"/>
-            <w:r>
-              <w:t>com</w:t>
-            </w:r>
-            <w:proofErr w:type="spellEnd"/>
-            <w:r>
-              <w:t>".</w:t>
+              <w:t>"El correo electrónico debe contener "@" y ".com".</w:t>
             </w:r>
           </w:p>
           <w:p>
@@ -6781,6 +6705,7 @@
               <w:rPr>
                 <w:b/>
               </w:rPr>
+              <w:lastRenderedPageBreak/>
               <w:t>Excepciones</w:t>
             </w:r>
           </w:p>
@@ -6940,6 +6865,118 @@
             </w:pPr>
             <w:r>
               <w:t>Menos de 5 segundos para ingresar al chat.</w:t>
+            </w:r>
+          </w:p>
+        </w:tc>
+      </w:tr>
+      <w:tr>
+        <w:trPr>
+          <w:trHeight w:val="218"/>
+        </w:trPr>
+        <w:tc>
+          <w:tcPr>
+            <w:tcW w:w="2580" w:type="dxa"/>
+            <w:shd w:val="clear" w:color="auto" w:fill="auto"/>
+            <w:tcMar>
+              <w:top w:w="100" w:type="dxa"/>
+              <w:left w:w="100" w:type="dxa"/>
+              <w:bottom w:w="100" w:type="dxa"/>
+              <w:right w:w="100" w:type="dxa"/>
+            </w:tcMar>
+          </w:tcPr>
+          <w:p>
+            <w:pPr>
+              <w:pBdr>
+                <w:top w:val="nil"/>
+                <w:left w:val="nil"/>
+                <w:bottom w:val="nil"/>
+                <w:right w:val="nil"/>
+                <w:between w:val="nil"/>
+              </w:pBdr>
+              <w:spacing w:line="276" w:lineRule="auto"/>
+              <w:rPr>
+                <w:b/>
+              </w:rPr>
+            </w:pPr>
+            <w:r>
+              <w:rPr>
+                <w:b/>
+              </w:rPr>
+              <w:t>Condición de éxito</w:t>
+            </w:r>
+          </w:p>
+        </w:tc>
+        <w:tc>
+          <w:tcPr>
+            <w:tcW w:w="6210" w:type="dxa"/>
+            <w:gridSpan w:val="2"/>
+            <w:shd w:val="clear" w:color="auto" w:fill="auto"/>
+            <w:tcMar>
+              <w:top w:w="100" w:type="dxa"/>
+              <w:left w:w="100" w:type="dxa"/>
+              <w:bottom w:w="100" w:type="dxa"/>
+              <w:right w:w="100" w:type="dxa"/>
+            </w:tcMar>
+          </w:tcPr>
+          <w:p>
+            <w:r>
+              <w:t>El comprador logra enviar su mensaje por correo o iniciar una conversación en WhatsApp con la empresa.</w:t>
+            </w:r>
+          </w:p>
+        </w:tc>
+      </w:tr>
+      <w:tr>
+        <w:trPr>
+          <w:trHeight w:val="218"/>
+        </w:trPr>
+        <w:tc>
+          <w:tcPr>
+            <w:tcW w:w="2580" w:type="dxa"/>
+            <w:shd w:val="clear" w:color="auto" w:fill="auto"/>
+            <w:tcMar>
+              <w:top w:w="100" w:type="dxa"/>
+              <w:left w:w="100" w:type="dxa"/>
+              <w:bottom w:w="100" w:type="dxa"/>
+              <w:right w:w="100" w:type="dxa"/>
+            </w:tcMar>
+          </w:tcPr>
+          <w:p>
+            <w:pPr>
+              <w:pBdr>
+                <w:top w:val="nil"/>
+                <w:left w:val="nil"/>
+                <w:bottom w:val="nil"/>
+                <w:right w:val="nil"/>
+                <w:between w:val="nil"/>
+              </w:pBdr>
+              <w:spacing w:line="276" w:lineRule="auto"/>
+              <w:rPr>
+                <w:b/>
+              </w:rPr>
+            </w:pPr>
+            <w:r>
+              <w:rPr>
+                <w:b/>
+              </w:rPr>
+              <w:t>Condición de fallo</w:t>
+            </w:r>
+          </w:p>
+        </w:tc>
+        <w:tc>
+          <w:tcPr>
+            <w:tcW w:w="6210" w:type="dxa"/>
+            <w:gridSpan w:val="2"/>
+            <w:shd w:val="clear" w:color="auto" w:fill="auto"/>
+            <w:tcMar>
+              <w:top w:w="100" w:type="dxa"/>
+              <w:left w:w="100" w:type="dxa"/>
+              <w:bottom w:w="100" w:type="dxa"/>
+              <w:right w:w="100" w:type="dxa"/>
+            </w:tcMar>
+          </w:tcPr>
+          <w:p>
+            <w:r>
+              <w:t>El sistema no envía el mensaje o no redirige correctamente a WhatsApp, mostrando un mensaje de error.</w:t>
             </w:r>
           </w:p>
         </w:tc>
@@ -7114,7 +7151,7 @@
               <w:rPr>
                 <w:b/>
               </w:rPr>
-              <w:t>Objetivos asociados</w:t>
+              <w:t>Actor</w:t>
             </w:r>
           </w:p>
         </w:tc>
@@ -7132,7 +7169,10 @@
           </w:tcPr>
           <w:p>
             <w:r>
-              <w:t>OBJ-05</w:t>
+              <w:rPr>
+                <w:rFonts w:eastAsia="Cambria"/>
+              </w:rPr>
+              <w:t>Comprador</w:t>
             </w:r>
           </w:p>
         </w:tc>
@@ -7162,7 +7202,7 @@
               <w:rPr>
                 <w:b/>
               </w:rPr>
-              <w:t>Requisitos asociados</w:t>
+              <w:t>Descripción</w:t>
             </w:r>
           </w:p>
         </w:tc>
@@ -7180,7 +7220,7 @@
           </w:tcPr>
           <w:p>
             <w:r>
-              <w:t>IRQ-04</w:t>
+              <w:t>El comprador puede visualizar un catálogo de los productos piscícolas disponibles, con descripciones y precios.</w:t>
             </w:r>
           </w:p>
         </w:tc>
@@ -7210,7 +7250,7 @@
               <w:rPr>
                 <w:b/>
               </w:rPr>
-              <w:t>Actor</w:t>
+              <w:t>Meta</w:t>
             </w:r>
           </w:p>
         </w:tc>
@@ -7228,10 +7268,10 @@
           </w:tcPr>
           <w:p>
             <w:r>
-              <w:rPr>
-                <w:rFonts w:eastAsia="Cambria"/>
-              </w:rPr>
-              <w:t>Comprador</w:t>
+              <w:t>Proveer información detallada sobre los productos piscícolas que ofrece la empresa para facilitar la toma de decisiones de compra.</w:t>
+            </w:r>
+            <w:r>
+              <w:tab/>
             </w:r>
           </w:p>
         </w:tc>
@@ -7261,7 +7301,7 @@
               <w:rPr>
                 <w:b/>
               </w:rPr>
-              <w:t>Descripción</w:t>
+              <w:t>Precondición</w:t>
             </w:r>
           </w:p>
         </w:tc>
@@ -7282,15 +7322,12 @@
               <w:rPr>
                 <w:rFonts w:eastAsia="Cambria"/>
               </w:rPr>
-              <w:t>Se puede visualizar imágenes y descripciones de los productos de cada sección que se tiene peceras.</w:t>
+              <w:t>El usuario debe tener acceso a Internet y estar en la página web.</w:t>
             </w:r>
           </w:p>
         </w:tc>
       </w:tr>
       <w:tr>
-        <w:trPr>
-          <w:trHeight w:val="440"/>
-        </w:trPr>
         <w:tc>
           <w:tcPr>
             <w:tcW w:w="2580" w:type="dxa"/>
@@ -7312,54 +7349,7 @@
               <w:rPr>
                 <w:b/>
               </w:rPr>
-              <w:t>Precondición</w:t>
-            </w:r>
-          </w:p>
-        </w:tc>
-        <w:tc>
-          <w:tcPr>
-            <w:tcW w:w="6210" w:type="dxa"/>
-            <w:gridSpan w:val="2"/>
-            <w:shd w:val="clear" w:color="auto" w:fill="auto"/>
-            <w:tcMar>
-              <w:top w:w="100" w:type="dxa"/>
-              <w:left w:w="100" w:type="dxa"/>
-              <w:bottom w:w="100" w:type="dxa"/>
-              <w:right w:w="100" w:type="dxa"/>
-            </w:tcMar>
-          </w:tcPr>
-          <w:p>
-            <w:r>
-              <w:rPr>
-                <w:rFonts w:eastAsia="Cambria"/>
-              </w:rPr>
-              <w:t>El usuario debe tener acceso a Internet y estar en la página web.</w:t>
-            </w:r>
-          </w:p>
-        </w:tc>
-      </w:tr>
-      <w:tr>
-        <w:tc>
-          <w:tcPr>
-            <w:tcW w:w="2580" w:type="dxa"/>
-            <w:shd w:val="clear" w:color="auto" w:fill="auto"/>
-            <w:tcMar>
-              <w:top w:w="100" w:type="dxa"/>
-              <w:left w:w="100" w:type="dxa"/>
-              <w:bottom w:w="100" w:type="dxa"/>
-              <w:right w:w="100" w:type="dxa"/>
-            </w:tcMar>
-          </w:tcPr>
-          <w:p>
-            <w:pPr>
-              <w:rPr>
-                <w:b/>
-              </w:rPr>
-            </w:pPr>
-            <w:r>
-              <w:rPr>
-                <w:b/>
-              </w:rPr>
+              <w:lastRenderedPageBreak/>
               <w:t>Flujo normal</w:t>
             </w:r>
           </w:p>
@@ -7675,7 +7665,6 @@
                 <w:b/>
                 <w:bCs/>
               </w:rPr>
-              <w:lastRenderedPageBreak/>
               <w:t>Flujo Alterno</w:t>
             </w:r>
           </w:p>
@@ -8087,6 +8076,118 @@
           </w:p>
         </w:tc>
       </w:tr>
+      <w:tr>
+        <w:trPr>
+          <w:trHeight w:val="440"/>
+        </w:trPr>
+        <w:tc>
+          <w:tcPr>
+            <w:tcW w:w="2580" w:type="dxa"/>
+            <w:shd w:val="clear" w:color="auto" w:fill="auto"/>
+            <w:tcMar>
+              <w:top w:w="100" w:type="dxa"/>
+              <w:left w:w="100" w:type="dxa"/>
+              <w:bottom w:w="100" w:type="dxa"/>
+              <w:right w:w="100" w:type="dxa"/>
+            </w:tcMar>
+          </w:tcPr>
+          <w:p>
+            <w:pPr>
+              <w:pBdr>
+                <w:top w:val="nil"/>
+                <w:left w:val="nil"/>
+                <w:bottom w:val="nil"/>
+                <w:right w:val="nil"/>
+                <w:between w:val="nil"/>
+              </w:pBdr>
+              <w:spacing w:line="276" w:lineRule="auto"/>
+              <w:rPr>
+                <w:b/>
+              </w:rPr>
+            </w:pPr>
+            <w:r>
+              <w:rPr>
+                <w:b/>
+              </w:rPr>
+              <w:t>Condición de éxito</w:t>
+            </w:r>
+          </w:p>
+        </w:tc>
+        <w:tc>
+          <w:tcPr>
+            <w:tcW w:w="6210" w:type="dxa"/>
+            <w:gridSpan w:val="2"/>
+            <w:shd w:val="clear" w:color="auto" w:fill="auto"/>
+            <w:tcMar>
+              <w:top w:w="100" w:type="dxa"/>
+              <w:left w:w="100" w:type="dxa"/>
+              <w:bottom w:w="100" w:type="dxa"/>
+              <w:right w:w="100" w:type="dxa"/>
+            </w:tcMar>
+          </w:tcPr>
+          <w:p>
+            <w:r>
+              <w:t>El comprador puede ver la lista de productos con sus descripciones y precios.</w:t>
+            </w:r>
+          </w:p>
+        </w:tc>
+      </w:tr>
+      <w:tr>
+        <w:trPr>
+          <w:trHeight w:val="440"/>
+        </w:trPr>
+        <w:tc>
+          <w:tcPr>
+            <w:tcW w:w="2580" w:type="dxa"/>
+            <w:shd w:val="clear" w:color="auto" w:fill="auto"/>
+            <w:tcMar>
+              <w:top w:w="100" w:type="dxa"/>
+              <w:left w:w="100" w:type="dxa"/>
+              <w:bottom w:w="100" w:type="dxa"/>
+              <w:right w:w="100" w:type="dxa"/>
+            </w:tcMar>
+          </w:tcPr>
+          <w:p>
+            <w:pPr>
+              <w:pBdr>
+                <w:top w:val="nil"/>
+                <w:left w:val="nil"/>
+                <w:bottom w:val="nil"/>
+                <w:right w:val="nil"/>
+                <w:between w:val="nil"/>
+              </w:pBdr>
+              <w:spacing w:line="276" w:lineRule="auto"/>
+              <w:rPr>
+                <w:b/>
+              </w:rPr>
+            </w:pPr>
+            <w:r>
+              <w:rPr>
+                <w:b/>
+              </w:rPr>
+              <w:t>Condición de fallo</w:t>
+            </w:r>
+          </w:p>
+        </w:tc>
+        <w:tc>
+          <w:tcPr>
+            <w:tcW w:w="6210" w:type="dxa"/>
+            <w:gridSpan w:val="2"/>
+            <w:shd w:val="clear" w:color="auto" w:fill="auto"/>
+            <w:tcMar>
+              <w:top w:w="100" w:type="dxa"/>
+              <w:left w:w="100" w:type="dxa"/>
+              <w:bottom w:w="100" w:type="dxa"/>
+              <w:right w:w="100" w:type="dxa"/>
+            </w:tcMar>
+          </w:tcPr>
+          <w:p>
+            <w:r>
+              <w:t>El sistema no muestra correctamente los productos o indica que no hay productos disponibles.</w:t>
+            </w:r>
+          </w:p>
+        </w:tc>
+      </w:tr>
     </w:tbl>
     <w:p/>
     <w:p>
@@ -8094,6 +8195,7 @@
         <w:rPr>
           <w:noProof/>
         </w:rPr>
+        <w:lastRenderedPageBreak/>
         <w:drawing>
           <wp:inline distT="0" distB="0" distL="0" distR="0" wp14:anchorId="488338C3" wp14:editId="7F52CBD5">
             <wp:extent cx="5612130" cy="2592705"/>
@@ -8131,46 +8233,7 @@
         </w:drawing>
       </w:r>
     </w:p>
-    <w:p>
-      <w:pPr>
-        <w:jc w:val="center"/>
-      </w:pPr>
-    </w:p>
-    <w:p>
-      <w:pPr>
-        <w:jc w:val="center"/>
-      </w:pPr>
-    </w:p>
-    <w:p>
-      <w:pPr>
-        <w:jc w:val="center"/>
-      </w:pPr>
-    </w:p>
-    <w:p>
-      <w:pPr>
-        <w:jc w:val="center"/>
-      </w:pPr>
-    </w:p>
-    <w:p>
-      <w:pPr>
-        <w:jc w:val="center"/>
-      </w:pPr>
-    </w:p>
-    <w:p>
-      <w:pPr>
-        <w:jc w:val="center"/>
-      </w:pPr>
-    </w:p>
-    <w:p>
-      <w:pPr>
-        <w:jc w:val="center"/>
-      </w:pPr>
-    </w:p>
-    <w:p>
-      <w:pPr>
-        <w:jc w:val="center"/>
-      </w:pPr>
-    </w:p>
+    <w:p/>
     <w:p/>
     <w:p>
       <w:pPr>
@@ -8184,7 +8247,6 @@
       <w:bookmarkStart w:id="18" w:name="_96ak90dx9j33" w:colFirst="0" w:colLast="0"/>
       <w:bookmarkEnd w:id="18"/>
       <w:r>
-        <w:lastRenderedPageBreak/>
         <w:t>Especificación de caso de uso: Cotización de Productos</w:t>
       </w:r>
     </w:p>
@@ -8285,7 +8347,7 @@
               <w:rPr>
                 <w:b/>
               </w:rPr>
-              <w:t>Objetivos asociados</w:t>
+              <w:t>Actor</w:t>
             </w:r>
           </w:p>
         </w:tc>
@@ -8303,7 +8365,10 @@
           </w:tcPr>
           <w:p>
             <w:r>
-              <w:t>OBJ-02, OBJ-08</w:t>
+              <w:rPr>
+                <w:rFonts w:eastAsia="Cambria"/>
+              </w:rPr>
+              <w:t>Comprador</w:t>
             </w:r>
           </w:p>
         </w:tc>
@@ -8333,7 +8398,7 @@
               <w:rPr>
                 <w:b/>
               </w:rPr>
-              <w:t>Requisitos asociados</w:t>
+              <w:t>Descripción</w:t>
             </w:r>
           </w:p>
         </w:tc>
@@ -8351,7 +8416,13 @@
           </w:tcPr>
           <w:p>
             <w:r>
-              <w:t>IRQ-05</w:t>
+              <w:t xml:space="preserve">El comprador puede seleccionar productos del catálogo, agregar sus datos y enviar una solicitud de cotización por </w:t>
+            </w:r>
+            <w:r>
+              <w:t>el WhatsApp</w:t>
+            </w:r>
+            <w:r>
+              <w:t>.</w:t>
             </w:r>
           </w:p>
         </w:tc>
@@ -8381,7 +8452,7 @@
               <w:rPr>
                 <w:b/>
               </w:rPr>
-              <w:t>Actor</w:t>
+              <w:t>Meta</w:t>
             </w:r>
           </w:p>
         </w:tc>
@@ -8399,61 +8470,7 @@
           </w:tcPr>
           <w:p>
             <w:r>
-              <w:rPr>
-                <w:rFonts w:eastAsia="Cambria"/>
-              </w:rPr>
-              <w:t>Propietario, Comprador</w:t>
-            </w:r>
-          </w:p>
-        </w:tc>
-      </w:tr>
-      <w:tr>
-        <w:trPr>
-          <w:trHeight w:val="440"/>
-        </w:trPr>
-        <w:tc>
-          <w:tcPr>
-            <w:tcW w:w="2580" w:type="dxa"/>
-            <w:shd w:val="clear" w:color="auto" w:fill="auto"/>
-            <w:tcMar>
-              <w:top w:w="100" w:type="dxa"/>
-              <w:left w:w="100" w:type="dxa"/>
-              <w:bottom w:w="100" w:type="dxa"/>
-              <w:right w:w="100" w:type="dxa"/>
-            </w:tcMar>
-          </w:tcPr>
-          <w:p>
-            <w:pPr>
-              <w:rPr>
-                <w:b/>
-              </w:rPr>
-            </w:pPr>
-            <w:r>
-              <w:rPr>
-                <w:b/>
-              </w:rPr>
-              <w:t>Descripción</w:t>
-            </w:r>
-          </w:p>
-        </w:tc>
-        <w:tc>
-          <w:tcPr>
-            <w:tcW w:w="6210" w:type="dxa"/>
-            <w:gridSpan w:val="2"/>
-            <w:shd w:val="clear" w:color="auto" w:fill="auto"/>
-            <w:tcMar>
-              <w:top w:w="100" w:type="dxa"/>
-              <w:left w:w="100" w:type="dxa"/>
-              <w:bottom w:w="100" w:type="dxa"/>
-              <w:right w:w="100" w:type="dxa"/>
-            </w:tcMar>
-          </w:tcPr>
-          <w:p>
-            <w:r>
-              <w:rPr>
-                <w:rFonts w:eastAsia="Cambria"/>
-              </w:rPr>
-              <w:t>El comprador podrá cotizar la compra de los productos deseados.</w:t>
+              <w:t>Permitir al comprador generar una cotización personalizada y enviarla a la empresa para recibir una respuesta con precios y disponibilidad.</w:t>
             </w:r>
           </w:p>
         </w:tc>
@@ -9507,15 +9524,7 @@
               <w:t xml:space="preserve">5. El sistema muestra el mensaje </w:t>
             </w:r>
             <w:r>
-              <w:t>"El correo electrónico debe contener "@" y ".</w:t>
-            </w:r>
-            <w:proofErr w:type="spellStart"/>
-            <w:r>
-              <w:t>com</w:t>
-            </w:r>
-            <w:proofErr w:type="spellEnd"/>
-            <w:r>
-              <w:t>".</w:t>
+              <w:t>"El correo electrónico debe contener "@" y ".com".</w:t>
             </w:r>
           </w:p>
           <w:p>
@@ -9614,6 +9623,7 @@
               <w:rPr>
                 <w:b/>
               </w:rPr>
+              <w:lastRenderedPageBreak/>
               <w:t>Excepciones</w:t>
             </w:r>
           </w:p>
@@ -9745,6 +9755,130 @@
           </w:p>
         </w:tc>
       </w:tr>
+      <w:tr>
+        <w:trPr>
+          <w:trHeight w:val="440"/>
+        </w:trPr>
+        <w:tc>
+          <w:tcPr>
+            <w:tcW w:w="2580" w:type="dxa"/>
+            <w:shd w:val="clear" w:color="auto" w:fill="auto"/>
+            <w:tcMar>
+              <w:top w:w="100" w:type="dxa"/>
+              <w:left w:w="100" w:type="dxa"/>
+              <w:bottom w:w="100" w:type="dxa"/>
+              <w:right w:w="100" w:type="dxa"/>
+            </w:tcMar>
+          </w:tcPr>
+          <w:p>
+            <w:pPr>
+              <w:pBdr>
+                <w:top w:val="nil"/>
+                <w:left w:val="nil"/>
+                <w:bottom w:val="nil"/>
+                <w:right w:val="nil"/>
+                <w:between w:val="nil"/>
+              </w:pBdr>
+              <w:spacing w:line="276" w:lineRule="auto"/>
+              <w:rPr>
+                <w:b/>
+              </w:rPr>
+            </w:pPr>
+            <w:r>
+              <w:rPr>
+                <w:b/>
+              </w:rPr>
+              <w:t>Condición de éxito</w:t>
+            </w:r>
+          </w:p>
+        </w:tc>
+        <w:tc>
+          <w:tcPr>
+            <w:tcW w:w="6210" w:type="dxa"/>
+            <w:gridSpan w:val="2"/>
+            <w:shd w:val="clear" w:color="auto" w:fill="auto"/>
+            <w:tcMar>
+              <w:top w:w="100" w:type="dxa"/>
+              <w:left w:w="100" w:type="dxa"/>
+              <w:bottom w:w="100" w:type="dxa"/>
+              <w:right w:w="100" w:type="dxa"/>
+            </w:tcMar>
+          </w:tcPr>
+          <w:p>
+            <w:r>
+              <w:t xml:space="preserve">El comprador logra enviar una solicitud de cotización </w:t>
+            </w:r>
+            <w:r>
+              <w:t>el WhatsApp</w:t>
+            </w:r>
+            <w:r>
+              <w:t>.</w:t>
+            </w:r>
+          </w:p>
+        </w:tc>
+      </w:tr>
+      <w:tr>
+        <w:trPr>
+          <w:trHeight w:val="440"/>
+        </w:trPr>
+        <w:tc>
+          <w:tcPr>
+            <w:tcW w:w="2580" w:type="dxa"/>
+            <w:shd w:val="clear" w:color="auto" w:fill="auto"/>
+            <w:tcMar>
+              <w:top w:w="100" w:type="dxa"/>
+              <w:left w:w="100" w:type="dxa"/>
+              <w:bottom w:w="100" w:type="dxa"/>
+              <w:right w:w="100" w:type="dxa"/>
+            </w:tcMar>
+          </w:tcPr>
+          <w:p>
+            <w:pPr>
+              <w:pBdr>
+                <w:top w:val="nil"/>
+                <w:left w:val="nil"/>
+                <w:bottom w:val="nil"/>
+                <w:right w:val="nil"/>
+                <w:between w:val="nil"/>
+              </w:pBdr>
+              <w:spacing w:line="276" w:lineRule="auto"/>
+              <w:rPr>
+                <w:b/>
+              </w:rPr>
+            </w:pPr>
+            <w:r>
+              <w:rPr>
+                <w:b/>
+              </w:rPr>
+              <w:t>Condición de fallo</w:t>
+            </w:r>
+          </w:p>
+        </w:tc>
+        <w:tc>
+          <w:tcPr>
+            <w:tcW w:w="6210" w:type="dxa"/>
+            <w:gridSpan w:val="2"/>
+            <w:shd w:val="clear" w:color="auto" w:fill="auto"/>
+            <w:tcMar>
+              <w:top w:w="100" w:type="dxa"/>
+              <w:left w:w="100" w:type="dxa"/>
+              <w:bottom w:w="100" w:type="dxa"/>
+              <w:right w:w="100" w:type="dxa"/>
+            </w:tcMar>
+          </w:tcPr>
+          <w:p>
+            <w:r>
+              <w:t xml:space="preserve">El sistema no envía la solicitud de cotización </w:t>
+            </w:r>
+            <w:r>
+              <w:t>al WhatsApp</w:t>
+            </w:r>
+            <w:r>
+              <w:t>.</w:t>
+            </w:r>
+          </w:p>
+        </w:tc>
+      </w:tr>
     </w:tbl>
     <w:p/>
     <w:p>
@@ -9759,7 +9893,6 @@
         <w:rPr>
           <w:noProof/>
         </w:rPr>
-        <w:lastRenderedPageBreak/>
         <w:drawing>
           <wp:inline distT="0" distB="0" distL="0" distR="0" wp14:anchorId="05A0CED9" wp14:editId="1ADED6B9">
             <wp:extent cx="4879975" cy="3195955"/>

</xml_diff>